<commit_message>
Modificación informe técnico Web
</commit_message>
<xml_diff>
--- a/doc/Informe Técnico Web.docx
+++ b/doc/Informe Técnico Web.docx
@@ -1315,30 +1315,19 @@
           <w:szCs w:val="27"/>
           <w:lang w:eastAsia="es-419"/>
         </w:rPr>
-        <w:t xml:space="preserve"> URL del proyecto publicado</w:t>
-      </w:r>
-    </w:p>
-    <w:p>
-      <w:pPr>
-        <w:spacing w:before="100" w:beforeAutospacing="1" w:after="100" w:afterAutospacing="1" w:line="240" w:lineRule="auto"/>
-        <w:rPr>
-          <w:rFonts w:ascii="Verdana" w:eastAsia="Times New Roman" w:hAnsi="Verdana" w:cs="Times New Roman"/>
-          <w:sz w:val="24"/>
-          <w:szCs w:val="24"/>
-          <w:lang w:eastAsia="es-419"/>
-        </w:rPr>
-      </w:pPr>
-      <w:r>
-        <w:rPr>
-          <w:rFonts w:ascii="Verdana" w:eastAsia="Times New Roman" w:hAnsi="Verdana" w:cs="Times New Roman"/>
-          <w:b/>
-          <w:bCs/>
-          <w:sz w:val="24"/>
-          <w:szCs w:val="24"/>
-          <w:lang w:eastAsia="es-419"/>
-        </w:rPr>
-        <w:t>Repositorio GitHub:</w:t>
-      </w:r>
+        <w:t>URL del proyecto publicado</w:t>
+      </w:r>
+    </w:p>
+    <w:p>
+      <w:pPr>
+        <w:spacing w:beforeAutospacing="1" w:after="100" w:afterAutospacing="1" w:line="240" w:lineRule="auto"/>
+        <w:rPr>
+          <w:rFonts w:ascii="Verdana" w:eastAsia="Times New Roman" w:hAnsi="Verdana" w:cs="Times New Roman"/>
+          <w:sz w:val="24"/>
+          <w:szCs w:val="24"/>
+          <w:lang w:eastAsia="es-419"/>
+        </w:rPr>
+      </w:pPr>
       <w:r>
         <w:rPr>
           <w:rFonts w:ascii="Verdana" w:eastAsia="Times New Roman" w:hAnsi="Verdana" w:cs="Times New Roman"/>
@@ -1348,27 +1337,45 @@
         </w:rPr>
         <w:br/>
       </w:r>
-      <w:hyperlink r:id="rId5" w:tgtFrame="_new" w:history="1">
-        <w:r>
-          <w:rPr>
-            <w:rFonts w:ascii="Verdana" w:eastAsia="Times New Roman" w:hAnsi="Verdana" w:cs="Times New Roman"/>
-            <w:color w:val="0000FF"/>
-            <w:sz w:val="24"/>
-            <w:szCs w:val="24"/>
-            <w:u w:val="single"/>
-            <w:lang w:eastAsia="es-419"/>
-          </w:rPr>
-          <w:t>https://github.com/usuario/decor3d</w:t>
-        </w:r>
-      </w:hyperlink>
-      <w:r>
-        <w:rPr>
-          <w:rFonts w:ascii="Verdana" w:eastAsia="Times New Roman" w:hAnsi="Verdana" w:cs="Times New Roman"/>
-          <w:sz w:val="24"/>
-          <w:szCs w:val="24"/>
-          <w:lang w:eastAsia="es-419"/>
-        </w:rPr>
-        <w:t xml:space="preserve"> </w:t>
+      <w:r>
+        <w:rPr>
+          <w:rFonts w:ascii="Verdana" w:eastAsia="Times New Roman" w:hAnsi="Verdana" w:cs="Courier New"/>
+          <w:sz w:val="20"/>
+          <w:szCs w:val="20"/>
+          <w:lang w:eastAsia="es-419"/>
+        </w:rPr>
+        <w:t>https://pec83.github.io/Decor3D/</w:t>
+      </w:r>
+    </w:p>
+    <w:p>
+      <w:pPr>
+        <w:spacing w:beforeAutospacing="1" w:after="100" w:afterAutospacing="1" w:line="240" w:lineRule="auto"/>
+        <w:rPr>
+          <w:rFonts w:ascii="Verdana" w:eastAsia="Times New Roman" w:hAnsi="Verdana" w:cs="Times New Roman"/>
+          <w:sz w:val="24"/>
+          <w:szCs w:val="24"/>
+          <w:lang w:eastAsia="es-419"/>
+        </w:rPr>
+      </w:pPr>
+      <w:r>
+        <w:rPr>
+          <w:rFonts w:ascii="Verdana" w:eastAsia="Times New Roman" w:hAnsi="Verdana" w:cs="Times New Roman"/>
+          <w:b/>
+          <w:bCs/>
+          <w:sz w:val="24"/>
+          <w:szCs w:val="24"/>
+          <w:lang w:eastAsia="es-419"/>
+        </w:rPr>
+        <w:t>Justificación en la elección del repositorio para subida del sitio:</w:t>
+      </w:r>
+      <w:r>
+        <w:rPr>
+          <w:rFonts w:ascii="Verdana" w:eastAsia="Times New Roman" w:hAnsi="Verdana" w:cs="Times New Roman"/>
+          <w:sz w:val="24"/>
+          <w:szCs w:val="24"/>
+          <w:lang w:eastAsia="es-419"/>
+        </w:rPr>
+        <w:br/>
       </w:r>
       <w:r>
         <w:rPr>
@@ -1379,7 +1386,7 @@
           <w:szCs w:val="24"/>
           <w:lang w:eastAsia="es-419"/>
         </w:rPr>
-        <w:t>(reemplazar por la real)</w:t>
+        <w:t>Se eligió GitHub Pages por ser una plataforma gratuita, confiable y fácil de usar para publicar sitios estáticos. Permite visualizar el sitio web directamente desde el repositorio, sin necesidad de servidores externos.</w:t>
       </w:r>
     </w:p>
     <w:p>
@@ -1395,98 +1402,11 @@
       <w:r>
         <w:rPr>
           <w:rFonts w:ascii="Verdana" w:eastAsia="Times New Roman" w:hAnsi="Verdana" w:cs="Times New Roman"/>
-          <w:b/>
-          <w:bCs/>
-          <w:sz w:val="24"/>
-          <w:szCs w:val="24"/>
-          <w:lang w:eastAsia="es-419"/>
-        </w:rPr>
-        <w:t xml:space="preserve">Sitio publicado en </w:t>
-      </w:r>
-      <w:proofErr w:type="spellStart"/>
-      <w:r>
-        <w:rPr>
-          <w:rFonts w:ascii="Verdana" w:eastAsia="Times New Roman" w:hAnsi="Verdana" w:cs="Times New Roman"/>
-          <w:b/>
-          <w:bCs/>
-          <w:sz w:val="24"/>
-          <w:szCs w:val="24"/>
-          <w:lang w:eastAsia="es-419"/>
-        </w:rPr>
-        <w:t>Netlify</w:t>
-      </w:r>
-      <w:proofErr w:type="spellEnd"/>
-      <w:r>
-        <w:rPr>
-          <w:rFonts w:ascii="Verdana" w:eastAsia="Times New Roman" w:hAnsi="Verdana" w:cs="Times New Roman"/>
-          <w:b/>
-          <w:bCs/>
-          <w:sz w:val="24"/>
-          <w:szCs w:val="24"/>
-          <w:lang w:eastAsia="es-419"/>
-        </w:rPr>
-        <w:t>:</w:t>
-      </w:r>
-      <w:r>
-        <w:rPr>
-          <w:rFonts w:ascii="Verdana" w:eastAsia="Times New Roman" w:hAnsi="Verdana" w:cs="Times New Roman"/>
           <w:sz w:val="24"/>
           <w:szCs w:val="24"/>
           <w:lang w:eastAsia="es-419"/>
         </w:rPr>
         <w:br/>
-        <w:t xml:space="preserve">https://decor3d.netlify.app </w:t>
-      </w:r>
-      <w:r>
-        <w:rPr>
-          <w:rFonts w:ascii="Verdana" w:eastAsia="Times New Roman" w:hAnsi="Verdana" w:cs="Times New Roman"/>
-          <w:i/>
-          <w:iCs/>
-          <w:sz w:val="24"/>
-          <w:szCs w:val="24"/>
-          <w:lang w:eastAsia="es-419"/>
-        </w:rPr>
-        <w:t>(reemplazar por la real)</w:t>
-      </w:r>
-    </w:p>
-    <w:p>
-      <w:pPr>
-        <w:spacing w:before="100" w:beforeAutospacing="1" w:after="100" w:afterAutospacing="1" w:line="240" w:lineRule="auto"/>
-        <w:rPr>
-          <w:rFonts w:ascii="Verdana" w:eastAsia="Times New Roman" w:hAnsi="Verdana" w:cs="Times New Roman"/>
-          <w:sz w:val="24"/>
-          <w:szCs w:val="24"/>
-          <w:lang w:eastAsia="es-419"/>
-        </w:rPr>
-      </w:pPr>
-      <w:r>
-        <w:rPr>
-          <w:rFonts w:ascii="Verdana" w:eastAsia="Times New Roman" w:hAnsi="Verdana" w:cs="Times New Roman"/>
-          <w:sz w:val="24"/>
-          <w:szCs w:val="24"/>
-          <w:lang w:eastAsia="es-419"/>
-        </w:rPr>
-        <w:t xml:space="preserve">Se eligió </w:t>
-      </w:r>
-      <w:proofErr w:type="spellStart"/>
-      <w:r>
-        <w:rPr>
-          <w:rFonts w:ascii="Verdana" w:eastAsia="Times New Roman" w:hAnsi="Verdana" w:cs="Times New Roman"/>
-          <w:sz w:val="24"/>
-          <w:szCs w:val="24"/>
-          <w:lang w:eastAsia="es-419"/>
-        </w:rPr>
-        <w:t>Netlify</w:t>
-      </w:r>
-      <w:proofErr w:type="spellEnd"/>
-      <w:r>
-        <w:rPr>
-          <w:rFonts w:ascii="Verdana" w:eastAsia="Times New Roman" w:hAnsi="Verdana" w:cs="Times New Roman"/>
-          <w:sz w:val="24"/>
-          <w:szCs w:val="24"/>
-          <w:lang w:eastAsia="es-419"/>
-        </w:rPr>
-        <w:t xml:space="preserve"> por su integración directa con GitHub, facilidad de despliegue y soporte para proyectos estáticos.</w:t>
       </w:r>
     </w:p>
     <w:p>
@@ -1563,11 +1483,7 @@
           <w:lang w:eastAsia="es-419"/>
         </w:rPr>
       </w:pPr>
-    </w:p>
-    <w:p>
-      <w:pPr>
-        <w:spacing w:before="100" w:beforeAutospacing="1" w:after="100" w:afterAutospacing="1" w:line="240" w:lineRule="auto"/>
-        <w:outlineLvl w:val="1"/>
+      <w:r>
         <w:rPr>
           <w:rFonts w:ascii="Verdana" w:eastAsia="Times New Roman" w:hAnsi="Verdana" w:cs="Times New Roman"/>
           <w:b/>
@@ -1576,17 +1492,6 @@
           <w:szCs w:val="36"/>
           <w:lang w:eastAsia="es-419"/>
         </w:rPr>
-      </w:pPr>
-      <w:r>
-        <w:rPr>
-          <w:rFonts w:ascii="Verdana" w:eastAsia="Times New Roman" w:hAnsi="Verdana" w:cs="Times New Roman"/>
-          <w:b/>
-          <w:bCs/>
-          <w:sz w:val="36"/>
-          <w:szCs w:val="36"/>
-          <w:lang w:eastAsia="es-419"/>
-        </w:rPr>
-        <w:lastRenderedPageBreak/>
         <w:t>Informe Técnico SEO</w:t>
       </w:r>
     </w:p>
@@ -1672,7 +1577,16 @@
           <w:szCs w:val="24"/>
           <w:lang w:eastAsia="es-419"/>
         </w:rPr>
-        <w:t xml:space="preserve"> decor3d.netlify.app </w:t>
+        <w:t xml:space="preserve"> </w:t>
+      </w:r>
+      <w:r>
+        <w:rPr>
+          <w:rFonts w:ascii="Verdana" w:eastAsia="Times New Roman" w:hAnsi="Verdana" w:cs="Times New Roman"/>
+          <w:sz w:val="24"/>
+          <w:szCs w:val="24"/>
+          <w:lang w:eastAsia="es-419"/>
+        </w:rPr>
+        <w:t>https://pec83.github.io/Decor3D/</w:t>
       </w:r>
       <w:r>
         <w:rPr>
@@ -1683,7 +1597,7 @@
           <w:szCs w:val="24"/>
           <w:lang w:eastAsia="es-419"/>
         </w:rPr>
-        <w:t>(puede reemplazarse por dominio propio en el futuro)</w:t>
+        <w:t xml:space="preserve"> </w:t>
       </w:r>
     </w:p>
     <w:p>
@@ -1737,6 +1651,14 @@
       <w:tblPr>
         <w:tblW w:w="0" w:type="auto"/>
         <w:tblCellSpacing w:w="15" w:type="dxa"/>
+        <w:tblBorders>
+          <w:top w:val="single" w:sz="4" w:space="0" w:color="auto"/>
+          <w:left w:val="single" w:sz="4" w:space="0" w:color="auto"/>
+          <w:bottom w:val="single" w:sz="4" w:space="0" w:color="auto"/>
+          <w:right w:val="single" w:sz="4" w:space="0" w:color="auto"/>
+          <w:insideH w:val="single" w:sz="4" w:space="0" w:color="auto"/>
+          <w:insideV w:val="single" w:sz="4" w:space="0" w:color="auto"/>
+        </w:tblBorders>
         <w:tblCellMar>
           <w:top w:w="15" w:type="dxa"/>
           <w:left w:w="15" w:type="dxa"/>
@@ -1746,8 +1668,8 @@
         <w:tblLook w:val="04A0" w:firstRow="1" w:lastRow="0" w:firstColumn="1" w:lastColumn="0" w:noHBand="0" w:noVBand="1"/>
       </w:tblPr>
       <w:tblGrid>
-        <w:gridCol w:w="2003"/>
-        <w:gridCol w:w="6501"/>
+        <w:gridCol w:w="2018"/>
+        <w:gridCol w:w="6476"/>
       </w:tblGrid>
       <w:tr>
         <w:trPr>
@@ -2867,6 +2789,7 @@
           <w:szCs w:val="24"/>
           <w:lang w:eastAsia="es-419"/>
         </w:rPr>
+        <w:lastRenderedPageBreak/>
         <w:t>Código limpio:</w:t>
       </w:r>
       <w:r>
@@ -2922,7 +2845,6 @@
           <w:szCs w:val="24"/>
           <w:lang w:eastAsia="es-419"/>
         </w:rPr>
-        <w:lastRenderedPageBreak/>
         <w:t>Enlaces internos:</w:t>
       </w:r>
       <w:r>

</xml_diff>